<commit_message>
Alarm_Clock_notes updated with ringtone
</commit_message>
<xml_diff>
--- a/Notes/Alarm Clock implimentation.docx
+++ b/Notes/Alarm Clock implimentation.docx
@@ -21,6 +21,20 @@
           <w:lang w:val="en-GB"/>
         </w:rPr>
       </w:pPr>
+    </w:p>
+    <w:p>
+      <w:pPr>
+        <w:rPr>
+          <w:lang w:val="en-GB"/>
+        </w:rPr>
+      </w:pPr>
+    </w:p>
+    <w:p>
+      <w:pPr>
+        <w:rPr>
+          <w:lang w:val="en-GB"/>
+        </w:rPr>
+      </w:pPr>
       <w:proofErr w:type="spellStart"/>
       <w:r>
         <w:rPr>
@@ -321,6 +335,1992 @@
           <w:color w:val="BCBEC4"/>
         </w:rPr>
         <w:t>;</w:t>
+      </w:r>
+    </w:p>
+    <w:p>
+      <w:pPr>
+        <w:tabs>
+          <w:tab w:val="left" w:pos="2970"/>
+        </w:tabs>
+        <w:rPr>
+          <w:lang w:val="en-GB"/>
+        </w:rPr>
+      </w:pPr>
+    </w:p>
+    <w:p>
+      <w:pPr>
+        <w:pStyle w:val="HTMLPreformatted"/>
+        <w:shd w:val="clear" w:color="auto" w:fill="1E1F22"/>
+        <w:rPr>
+          <w:color w:val="BCBEC4"/>
+        </w:rPr>
+      </w:pPr>
+      <w:r>
+        <w:rPr>
+          <w:color w:val="CF8E6D"/>
+        </w:rPr>
+        <w:t xml:space="preserve">package </w:t>
+      </w:r>
+      <w:proofErr w:type="spellStart"/>
+      <w:r>
+        <w:rPr>
+          <w:color w:val="BCBEC4"/>
+        </w:rPr>
+        <w:t>com.example.alarmclock</w:t>
+      </w:r>
+      <w:proofErr w:type="spellEnd"/>
+      <w:r>
+        <w:rPr>
+          <w:color w:val="BCBEC4"/>
+        </w:rPr>
+        <w:t>;</w:t>
+      </w:r>
+      <w:r>
+        <w:rPr>
+          <w:color w:val="BCBEC4"/>
+        </w:rPr>
+        <w:br/>
+      </w:r>
+      <w:r>
+        <w:rPr>
+          <w:color w:val="BCBEC4"/>
+        </w:rPr>
+        <w:br/>
+      </w:r>
+      <w:r>
+        <w:rPr>
+          <w:color w:val="CF8E6D"/>
+        </w:rPr>
+        <w:t xml:space="preserve">import </w:t>
+      </w:r>
+      <w:proofErr w:type="spellStart"/>
+      <w:r>
+        <w:rPr>
+          <w:color w:val="BCBEC4"/>
+        </w:rPr>
+        <w:t>android.os.Bundle</w:t>
+      </w:r>
+      <w:proofErr w:type="spellEnd"/>
+      <w:r>
+        <w:rPr>
+          <w:color w:val="BCBEC4"/>
+        </w:rPr>
+        <w:t>;</w:t>
+      </w:r>
+      <w:r>
+        <w:rPr>
+          <w:color w:val="BCBEC4"/>
+        </w:rPr>
+        <w:br/>
+      </w:r>
+      <w:r>
+        <w:rPr>
+          <w:color w:val="BCBEC4"/>
+        </w:rPr>
+        <w:br/>
+      </w:r>
+      <w:r>
+        <w:rPr>
+          <w:color w:val="CF8E6D"/>
+        </w:rPr>
+        <w:t xml:space="preserve">import </w:t>
+      </w:r>
+      <w:proofErr w:type="spellStart"/>
+      <w:r>
+        <w:rPr>
+          <w:color w:val="BCBEC4"/>
+        </w:rPr>
+        <w:t>androidx.activity.EdgeToEdge</w:t>
+      </w:r>
+      <w:proofErr w:type="spellEnd"/>
+      <w:r>
+        <w:rPr>
+          <w:color w:val="BCBEC4"/>
+        </w:rPr>
+        <w:t>;</w:t>
+      </w:r>
+      <w:r>
+        <w:rPr>
+          <w:color w:val="BCBEC4"/>
+        </w:rPr>
+        <w:br/>
+      </w:r>
+      <w:r>
+        <w:rPr>
+          <w:color w:val="CF8E6D"/>
+        </w:rPr>
+        <w:t xml:space="preserve">import </w:t>
+      </w:r>
+      <w:proofErr w:type="spellStart"/>
+      <w:r>
+        <w:rPr>
+          <w:color w:val="BCBEC4"/>
+        </w:rPr>
+        <w:t>androidx.appcompat.app.AppCompatActivity</w:t>
+      </w:r>
+      <w:proofErr w:type="spellEnd"/>
+      <w:r>
+        <w:rPr>
+          <w:color w:val="BCBEC4"/>
+        </w:rPr>
+        <w:t>;</w:t>
+      </w:r>
+      <w:r>
+        <w:rPr>
+          <w:color w:val="BCBEC4"/>
+        </w:rPr>
+        <w:br/>
+      </w:r>
+      <w:r>
+        <w:rPr>
+          <w:color w:val="CF8E6D"/>
+        </w:rPr>
+        <w:t xml:space="preserve">import </w:t>
+      </w:r>
+      <w:proofErr w:type="spellStart"/>
+      <w:r>
+        <w:rPr>
+          <w:color w:val="BCBEC4"/>
+        </w:rPr>
+        <w:t>androidx.core.graphics.Insets</w:t>
+      </w:r>
+      <w:proofErr w:type="spellEnd"/>
+      <w:r>
+        <w:rPr>
+          <w:color w:val="BCBEC4"/>
+        </w:rPr>
+        <w:t>;</w:t>
+      </w:r>
+      <w:r>
+        <w:rPr>
+          <w:color w:val="BCBEC4"/>
+        </w:rPr>
+        <w:br/>
+      </w:r>
+      <w:r>
+        <w:rPr>
+          <w:color w:val="CF8E6D"/>
+        </w:rPr>
+        <w:t xml:space="preserve">import </w:t>
+      </w:r>
+      <w:proofErr w:type="spellStart"/>
+      <w:r>
+        <w:rPr>
+          <w:color w:val="BCBEC4"/>
+        </w:rPr>
+        <w:t>androidx.core.view.ViewCompat</w:t>
+      </w:r>
+      <w:proofErr w:type="spellEnd"/>
+      <w:r>
+        <w:rPr>
+          <w:color w:val="BCBEC4"/>
+        </w:rPr>
+        <w:t>;</w:t>
+      </w:r>
+      <w:r>
+        <w:rPr>
+          <w:color w:val="BCBEC4"/>
+        </w:rPr>
+        <w:br/>
+      </w:r>
+      <w:r>
+        <w:rPr>
+          <w:color w:val="CF8E6D"/>
+        </w:rPr>
+        <w:t xml:space="preserve">import </w:t>
+      </w:r>
+      <w:proofErr w:type="spellStart"/>
+      <w:r>
+        <w:rPr>
+          <w:color w:val="BCBEC4"/>
+        </w:rPr>
+        <w:t>androidx.core.view.WindowInsetsCompat</w:t>
+      </w:r>
+      <w:proofErr w:type="spellEnd"/>
+      <w:r>
+        <w:rPr>
+          <w:color w:val="BCBEC4"/>
+        </w:rPr>
+        <w:t>;</w:t>
+      </w:r>
+      <w:r>
+        <w:rPr>
+          <w:color w:val="BCBEC4"/>
+        </w:rPr>
+        <w:br/>
+      </w:r>
+      <w:r>
+        <w:rPr>
+          <w:color w:val="CF8E6D"/>
+        </w:rPr>
+        <w:t xml:space="preserve">import </w:t>
+      </w:r>
+      <w:proofErr w:type="spellStart"/>
+      <w:r>
+        <w:rPr>
+          <w:color w:val="BCBEC4"/>
+        </w:rPr>
+        <w:t>android.view.View</w:t>
+      </w:r>
+      <w:proofErr w:type="spellEnd"/>
+      <w:r>
+        <w:rPr>
+          <w:color w:val="BCBEC4"/>
+        </w:rPr>
+        <w:t>;</w:t>
+      </w:r>
+      <w:r>
+        <w:rPr>
+          <w:color w:val="BCBEC4"/>
+        </w:rPr>
+        <w:br/>
+      </w:r>
+      <w:r>
+        <w:rPr>
+          <w:color w:val="CF8E6D"/>
+        </w:rPr>
+        <w:t xml:space="preserve">import </w:t>
+      </w:r>
+      <w:proofErr w:type="spellStart"/>
+      <w:r>
+        <w:rPr>
+          <w:color w:val="BCBEC4"/>
+        </w:rPr>
+        <w:t>android.app.AlarmManager</w:t>
+      </w:r>
+      <w:proofErr w:type="spellEnd"/>
+      <w:r>
+        <w:rPr>
+          <w:color w:val="BCBEC4"/>
+        </w:rPr>
+        <w:t>;</w:t>
+      </w:r>
+      <w:r>
+        <w:rPr>
+          <w:color w:val="BCBEC4"/>
+        </w:rPr>
+        <w:br/>
+      </w:r>
+      <w:r>
+        <w:rPr>
+          <w:color w:val="CF8E6D"/>
+        </w:rPr>
+        <w:t xml:space="preserve">import </w:t>
+      </w:r>
+      <w:proofErr w:type="spellStart"/>
+      <w:r>
+        <w:rPr>
+          <w:color w:val="BCBEC4"/>
+        </w:rPr>
+        <w:t>android.app.PendingIntent</w:t>
+      </w:r>
+      <w:proofErr w:type="spellEnd"/>
+      <w:r>
+        <w:rPr>
+          <w:color w:val="BCBEC4"/>
+        </w:rPr>
+        <w:t>;</w:t>
+      </w:r>
+      <w:r>
+        <w:rPr>
+          <w:color w:val="BCBEC4"/>
+        </w:rPr>
+        <w:br/>
+      </w:r>
+      <w:r>
+        <w:rPr>
+          <w:color w:val="CF8E6D"/>
+        </w:rPr>
+        <w:t xml:space="preserve">import </w:t>
+      </w:r>
+      <w:proofErr w:type="spellStart"/>
+      <w:r>
+        <w:rPr>
+          <w:color w:val="BCBEC4"/>
+        </w:rPr>
+        <w:t>android.widget.TimePicker</w:t>
+      </w:r>
+      <w:proofErr w:type="spellEnd"/>
+      <w:r>
+        <w:rPr>
+          <w:color w:val="BCBEC4"/>
+        </w:rPr>
+        <w:t>;</w:t>
+      </w:r>
+      <w:r>
+        <w:rPr>
+          <w:color w:val="BCBEC4"/>
+        </w:rPr>
+        <w:br/>
+      </w:r>
+      <w:r>
+        <w:rPr>
+          <w:color w:val="CF8E6D"/>
+        </w:rPr>
+        <w:t xml:space="preserve">import </w:t>
+      </w:r>
+      <w:proofErr w:type="spellStart"/>
+      <w:r>
+        <w:rPr>
+          <w:color w:val="BCBEC4"/>
+        </w:rPr>
+        <w:t>android.app.TimePickerDialog</w:t>
+      </w:r>
+      <w:proofErr w:type="spellEnd"/>
+      <w:r>
+        <w:rPr>
+          <w:color w:val="BCBEC4"/>
+        </w:rPr>
+        <w:t>;</w:t>
+      </w:r>
+      <w:r>
+        <w:rPr>
+          <w:color w:val="BCBEC4"/>
+        </w:rPr>
+        <w:br/>
+      </w:r>
+      <w:r>
+        <w:rPr>
+          <w:color w:val="CF8E6D"/>
+        </w:rPr>
+        <w:t xml:space="preserve">import </w:t>
+      </w:r>
+      <w:proofErr w:type="spellStart"/>
+      <w:r>
+        <w:rPr>
+          <w:color w:val="BCBEC4"/>
+        </w:rPr>
+        <w:t>java.util.Calendar</w:t>
+      </w:r>
+      <w:proofErr w:type="spellEnd"/>
+      <w:r>
+        <w:rPr>
+          <w:color w:val="BCBEC4"/>
+        </w:rPr>
+        <w:t>;</w:t>
+      </w:r>
+      <w:r>
+        <w:rPr>
+          <w:color w:val="BCBEC4"/>
+        </w:rPr>
+        <w:br/>
+      </w:r>
+      <w:r>
+        <w:rPr>
+          <w:color w:val="CF8E6D"/>
+        </w:rPr>
+        <w:t xml:space="preserve">import </w:t>
+      </w:r>
+      <w:proofErr w:type="spellStart"/>
+      <w:r>
+        <w:rPr>
+          <w:color w:val="BCBEC4"/>
+        </w:rPr>
+        <w:t>android.content.Intent</w:t>
+      </w:r>
+      <w:proofErr w:type="spellEnd"/>
+      <w:r>
+        <w:rPr>
+          <w:color w:val="BCBEC4"/>
+        </w:rPr>
+        <w:t>;</w:t>
+      </w:r>
+      <w:r>
+        <w:rPr>
+          <w:color w:val="BCBEC4"/>
+        </w:rPr>
+        <w:br/>
+      </w:r>
+      <w:r>
+        <w:rPr>
+          <w:color w:val="CF8E6D"/>
+        </w:rPr>
+        <w:t xml:space="preserve">import </w:t>
+      </w:r>
+      <w:proofErr w:type="spellStart"/>
+      <w:r>
+        <w:rPr>
+          <w:color w:val="BCBEC4"/>
+        </w:rPr>
+        <w:t>android.content.Context</w:t>
+      </w:r>
+      <w:proofErr w:type="spellEnd"/>
+      <w:r>
+        <w:rPr>
+          <w:color w:val="BCBEC4"/>
+        </w:rPr>
+        <w:t>;</w:t>
+      </w:r>
+      <w:r>
+        <w:rPr>
+          <w:color w:val="BCBEC4"/>
+        </w:rPr>
+        <w:br/>
+      </w:r>
+      <w:r>
+        <w:rPr>
+          <w:color w:val="CF8E6D"/>
+        </w:rPr>
+        <w:t xml:space="preserve">import </w:t>
+      </w:r>
+      <w:proofErr w:type="spellStart"/>
+      <w:r>
+        <w:rPr>
+          <w:color w:val="BCBEC4"/>
+        </w:rPr>
+        <w:t>android.widget.Toast</w:t>
+      </w:r>
+      <w:proofErr w:type="spellEnd"/>
+      <w:r>
+        <w:rPr>
+          <w:color w:val="BCBEC4"/>
+        </w:rPr>
+        <w:t>;</w:t>
+      </w:r>
+      <w:r>
+        <w:rPr>
+          <w:color w:val="BCBEC4"/>
+        </w:rPr>
+        <w:br/>
+      </w:r>
+      <w:r>
+        <w:rPr>
+          <w:color w:val="BCBEC4"/>
+        </w:rPr>
+        <w:br/>
+      </w:r>
+      <w:r>
+        <w:rPr>
+          <w:color w:val="BCBEC4"/>
+        </w:rPr>
+        <w:br/>
+      </w:r>
+      <w:r>
+        <w:rPr>
+          <w:color w:val="CF8E6D"/>
+        </w:rPr>
+        <w:t xml:space="preserve">public class </w:t>
+      </w:r>
+      <w:proofErr w:type="spellStart"/>
+      <w:r>
+        <w:rPr>
+          <w:color w:val="BCBEC4"/>
+        </w:rPr>
+        <w:t>MainActivity</w:t>
+      </w:r>
+      <w:proofErr w:type="spellEnd"/>
+      <w:r>
+        <w:rPr>
+          <w:color w:val="BCBEC4"/>
+        </w:rPr>
+        <w:t xml:space="preserve"> </w:t>
+      </w:r>
+      <w:r>
+        <w:rPr>
+          <w:color w:val="CF8E6D"/>
+        </w:rPr>
+        <w:t xml:space="preserve">extends </w:t>
+      </w:r>
+      <w:proofErr w:type="spellStart"/>
+      <w:r>
+        <w:rPr>
+          <w:color w:val="BCBEC4"/>
+        </w:rPr>
+        <w:t>AppCompatActivity</w:t>
+      </w:r>
+      <w:proofErr w:type="spellEnd"/>
+      <w:r>
+        <w:rPr>
+          <w:color w:val="BCBEC4"/>
+        </w:rPr>
+        <w:t xml:space="preserve"> {</w:t>
+      </w:r>
+      <w:r>
+        <w:rPr>
+          <w:color w:val="BCBEC4"/>
+        </w:rPr>
+        <w:br/>
+      </w:r>
+      <w:r>
+        <w:rPr>
+          <w:color w:val="BCBEC4"/>
+        </w:rPr>
+        <w:br/>
+        <w:t xml:space="preserve">    </w:t>
+      </w:r>
+      <w:r>
+        <w:rPr>
+          <w:color w:val="B3AE60"/>
+        </w:rPr>
+        <w:t>@Override</w:t>
+      </w:r>
+      <w:r>
+        <w:rPr>
+          <w:color w:val="B3AE60"/>
+        </w:rPr>
+        <w:br/>
+        <w:t xml:space="preserve">    </w:t>
+      </w:r>
+      <w:r>
+        <w:rPr>
+          <w:color w:val="CF8E6D"/>
+        </w:rPr>
+        <w:t xml:space="preserve">protected void </w:t>
+      </w:r>
+      <w:proofErr w:type="spellStart"/>
+      <w:r>
+        <w:rPr>
+          <w:color w:val="56A8F5"/>
+        </w:rPr>
+        <w:t>onCreate</w:t>
+      </w:r>
+      <w:proofErr w:type="spellEnd"/>
+      <w:r>
+        <w:rPr>
+          <w:color w:val="BCBEC4"/>
+        </w:rPr>
+        <w:t xml:space="preserve">(Bundle </w:t>
+      </w:r>
+      <w:proofErr w:type="spellStart"/>
+      <w:r>
+        <w:rPr>
+          <w:color w:val="BCBEC4"/>
+        </w:rPr>
+        <w:t>savedInstanceState</w:t>
+      </w:r>
+      <w:proofErr w:type="spellEnd"/>
+      <w:r>
+        <w:rPr>
+          <w:color w:val="BCBEC4"/>
+        </w:rPr>
+        <w:t>) {</w:t>
+      </w:r>
+      <w:r>
+        <w:rPr>
+          <w:color w:val="BCBEC4"/>
+        </w:rPr>
+        <w:br/>
+        <w:t xml:space="preserve">        </w:t>
+      </w:r>
+      <w:proofErr w:type="spellStart"/>
+      <w:r>
+        <w:rPr>
+          <w:color w:val="CF8E6D"/>
+        </w:rPr>
+        <w:t>super</w:t>
+      </w:r>
+      <w:r>
+        <w:rPr>
+          <w:color w:val="BCBEC4"/>
+        </w:rPr>
+        <w:t>.onCreate</w:t>
+      </w:r>
+      <w:proofErr w:type="spellEnd"/>
+      <w:r>
+        <w:rPr>
+          <w:color w:val="BCBEC4"/>
+        </w:rPr>
+        <w:t>(</w:t>
+      </w:r>
+      <w:proofErr w:type="spellStart"/>
+      <w:r>
+        <w:rPr>
+          <w:color w:val="BCBEC4"/>
+        </w:rPr>
+        <w:t>savedInstanceState</w:t>
+      </w:r>
+      <w:proofErr w:type="spellEnd"/>
+      <w:r>
+        <w:rPr>
+          <w:color w:val="BCBEC4"/>
+        </w:rPr>
+        <w:t>);</w:t>
+      </w:r>
+      <w:r>
+        <w:rPr>
+          <w:color w:val="BCBEC4"/>
+        </w:rPr>
+        <w:br/>
+        <w:t xml:space="preserve">        </w:t>
+      </w:r>
+      <w:proofErr w:type="spellStart"/>
+      <w:r>
+        <w:rPr>
+          <w:color w:val="BCBEC4"/>
+        </w:rPr>
+        <w:t>EdgeToEdge.</w:t>
+      </w:r>
+      <w:r>
+        <w:rPr>
+          <w:i/>
+          <w:iCs/>
+          <w:color w:val="BCBEC4"/>
+        </w:rPr>
+        <w:t>enable</w:t>
+      </w:r>
+      <w:proofErr w:type="spellEnd"/>
+      <w:r>
+        <w:rPr>
+          <w:color w:val="BCBEC4"/>
+        </w:rPr>
+        <w:t>(</w:t>
+      </w:r>
+      <w:r>
+        <w:rPr>
+          <w:color w:val="CF8E6D"/>
+        </w:rPr>
+        <w:t>this</w:t>
+      </w:r>
+      <w:r>
+        <w:rPr>
+          <w:color w:val="BCBEC4"/>
+        </w:rPr>
+        <w:t>);</w:t>
+      </w:r>
+      <w:r>
+        <w:rPr>
+          <w:color w:val="BCBEC4"/>
+        </w:rPr>
+        <w:br/>
+        <w:t xml:space="preserve">        </w:t>
+      </w:r>
+      <w:proofErr w:type="spellStart"/>
+      <w:r>
+        <w:rPr>
+          <w:color w:val="BCBEC4"/>
+        </w:rPr>
+        <w:t>setContentView</w:t>
+      </w:r>
+      <w:proofErr w:type="spellEnd"/>
+      <w:r>
+        <w:rPr>
+          <w:color w:val="BCBEC4"/>
+        </w:rPr>
+        <w:t>(</w:t>
+      </w:r>
+      <w:proofErr w:type="spellStart"/>
+      <w:r>
+        <w:rPr>
+          <w:color w:val="BCBEC4"/>
+        </w:rPr>
+        <w:t>R.layout.</w:t>
+      </w:r>
+      <w:r>
+        <w:rPr>
+          <w:i/>
+          <w:iCs/>
+          <w:color w:val="C77DBB"/>
+        </w:rPr>
+        <w:t>activity_main</w:t>
+      </w:r>
+      <w:proofErr w:type="spellEnd"/>
+      <w:r>
+        <w:rPr>
+          <w:color w:val="BCBEC4"/>
+        </w:rPr>
+        <w:t>);</w:t>
+      </w:r>
+      <w:r>
+        <w:rPr>
+          <w:color w:val="BCBEC4"/>
+        </w:rPr>
+        <w:br/>
+        <w:t xml:space="preserve">        ViewCompat.</w:t>
+      </w:r>
+      <w:r>
+        <w:rPr>
+          <w:i/>
+          <w:iCs/>
+          <w:color w:val="BCBEC4"/>
+        </w:rPr>
+        <w:t>setOnApplyWindowInsetsListener</w:t>
+      </w:r>
+      <w:r>
+        <w:rPr>
+          <w:color w:val="BCBEC4"/>
+        </w:rPr>
+        <w:t>(findViewById(R.id.</w:t>
+      </w:r>
+      <w:r>
+        <w:rPr>
+          <w:i/>
+          <w:iCs/>
+          <w:color w:val="C77DBB"/>
+        </w:rPr>
+        <w:t>main</w:t>
+      </w:r>
+      <w:r>
+        <w:rPr>
+          <w:color w:val="BCBEC4"/>
+        </w:rPr>
+        <w:t>), (v, insets) -&gt; {</w:t>
+      </w:r>
+      <w:r>
+        <w:rPr>
+          <w:color w:val="BCBEC4"/>
+        </w:rPr>
+        <w:br/>
+        <w:t xml:space="preserve">            Insets </w:t>
+      </w:r>
+      <w:proofErr w:type="spellStart"/>
+      <w:r>
+        <w:rPr>
+          <w:color w:val="BCBEC4"/>
+        </w:rPr>
+        <w:t>systemBars</w:t>
+      </w:r>
+      <w:proofErr w:type="spellEnd"/>
+      <w:r>
+        <w:rPr>
+          <w:color w:val="BCBEC4"/>
+        </w:rPr>
+        <w:t xml:space="preserve"> = </w:t>
+      </w:r>
+      <w:proofErr w:type="spellStart"/>
+      <w:r>
+        <w:rPr>
+          <w:color w:val="BCBEC4"/>
+        </w:rPr>
+        <w:t>insets.getInsets</w:t>
+      </w:r>
+      <w:proofErr w:type="spellEnd"/>
+      <w:r>
+        <w:rPr>
+          <w:color w:val="BCBEC4"/>
+        </w:rPr>
+        <w:t>(</w:t>
+      </w:r>
+      <w:proofErr w:type="spellStart"/>
+      <w:r>
+        <w:rPr>
+          <w:color w:val="BCBEC4"/>
+        </w:rPr>
+        <w:t>WindowInsetsCompat.Type.</w:t>
+      </w:r>
+      <w:r>
+        <w:rPr>
+          <w:i/>
+          <w:iCs/>
+          <w:color w:val="BCBEC4"/>
+        </w:rPr>
+        <w:t>systemBars</w:t>
+      </w:r>
+      <w:proofErr w:type="spellEnd"/>
+      <w:r>
+        <w:rPr>
+          <w:color w:val="BCBEC4"/>
+        </w:rPr>
+        <w:t>());</w:t>
+      </w:r>
+      <w:r>
+        <w:rPr>
+          <w:color w:val="BCBEC4"/>
+        </w:rPr>
+        <w:br/>
+        <w:t xml:space="preserve">            </w:t>
+      </w:r>
+      <w:proofErr w:type="spellStart"/>
+      <w:r>
+        <w:rPr>
+          <w:color w:val="BCBEC4"/>
+        </w:rPr>
+        <w:t>v.setPadding</w:t>
+      </w:r>
+      <w:proofErr w:type="spellEnd"/>
+      <w:r>
+        <w:rPr>
+          <w:color w:val="BCBEC4"/>
+        </w:rPr>
+        <w:t>(</w:t>
+      </w:r>
+      <w:proofErr w:type="spellStart"/>
+      <w:r>
+        <w:rPr>
+          <w:color w:val="BCBEC4"/>
+        </w:rPr>
+        <w:t>systemBars.</w:t>
+      </w:r>
+      <w:r>
+        <w:rPr>
+          <w:color w:val="C77DBB"/>
+        </w:rPr>
+        <w:t>left</w:t>
+      </w:r>
+      <w:proofErr w:type="spellEnd"/>
+      <w:r>
+        <w:rPr>
+          <w:color w:val="BCBEC4"/>
+        </w:rPr>
+        <w:t xml:space="preserve">, </w:t>
+      </w:r>
+      <w:proofErr w:type="spellStart"/>
+      <w:r>
+        <w:rPr>
+          <w:color w:val="BCBEC4"/>
+        </w:rPr>
+        <w:t>systemBars.</w:t>
+      </w:r>
+      <w:r>
+        <w:rPr>
+          <w:color w:val="C77DBB"/>
+        </w:rPr>
+        <w:t>top</w:t>
+      </w:r>
+      <w:proofErr w:type="spellEnd"/>
+      <w:r>
+        <w:rPr>
+          <w:color w:val="BCBEC4"/>
+        </w:rPr>
+        <w:t xml:space="preserve">, </w:t>
+      </w:r>
+      <w:proofErr w:type="spellStart"/>
+      <w:r>
+        <w:rPr>
+          <w:color w:val="BCBEC4"/>
+        </w:rPr>
+        <w:t>systemBars.</w:t>
+      </w:r>
+      <w:r>
+        <w:rPr>
+          <w:color w:val="C77DBB"/>
+        </w:rPr>
+        <w:t>right</w:t>
+      </w:r>
+      <w:proofErr w:type="spellEnd"/>
+      <w:r>
+        <w:rPr>
+          <w:color w:val="BCBEC4"/>
+        </w:rPr>
+        <w:t xml:space="preserve">, </w:t>
+      </w:r>
+      <w:proofErr w:type="spellStart"/>
+      <w:r>
+        <w:rPr>
+          <w:color w:val="BCBEC4"/>
+        </w:rPr>
+        <w:t>systemBars.</w:t>
+      </w:r>
+      <w:r>
+        <w:rPr>
+          <w:color w:val="C77DBB"/>
+        </w:rPr>
+        <w:t>bottom</w:t>
+      </w:r>
+      <w:proofErr w:type="spellEnd"/>
+      <w:r>
+        <w:rPr>
+          <w:color w:val="BCBEC4"/>
+        </w:rPr>
+        <w:t>);</w:t>
+      </w:r>
+      <w:r>
+        <w:rPr>
+          <w:color w:val="BCBEC4"/>
+        </w:rPr>
+        <w:br/>
+        <w:t xml:space="preserve">            </w:t>
+      </w:r>
+      <w:r>
+        <w:rPr>
+          <w:color w:val="CF8E6D"/>
+        </w:rPr>
+        <w:t xml:space="preserve">return </w:t>
+      </w:r>
+      <w:r>
+        <w:rPr>
+          <w:color w:val="BCBEC4"/>
+        </w:rPr>
+        <w:t>insets;</w:t>
+      </w:r>
+      <w:r>
+        <w:rPr>
+          <w:color w:val="BCBEC4"/>
+        </w:rPr>
+        <w:br/>
+        <w:t xml:space="preserve">        });</w:t>
+      </w:r>
+      <w:r>
+        <w:rPr>
+          <w:color w:val="BCBEC4"/>
+        </w:rPr>
+        <w:br/>
+        <w:t xml:space="preserve">    }</w:t>
+      </w:r>
+      <w:r>
+        <w:rPr>
+          <w:color w:val="BCBEC4"/>
+        </w:rPr>
+        <w:br/>
+        <w:t xml:space="preserve">    </w:t>
+      </w:r>
+      <w:r>
+        <w:rPr>
+          <w:color w:val="CF8E6D"/>
+        </w:rPr>
+        <w:t xml:space="preserve">public void </w:t>
+      </w:r>
+      <w:proofErr w:type="spellStart"/>
+      <w:r>
+        <w:rPr>
+          <w:color w:val="56A8F5"/>
+        </w:rPr>
+        <w:t>startRing</w:t>
+      </w:r>
+      <w:proofErr w:type="spellEnd"/>
+      <w:r>
+        <w:rPr>
+          <w:color w:val="BCBEC4"/>
+        </w:rPr>
+        <w:t>(View v){</w:t>
+      </w:r>
+      <w:r>
+        <w:rPr>
+          <w:color w:val="BCBEC4"/>
+        </w:rPr>
+        <w:br/>
+        <w:t xml:space="preserve">        Calendar calendar=</w:t>
+      </w:r>
+      <w:proofErr w:type="spellStart"/>
+      <w:r>
+        <w:rPr>
+          <w:color w:val="BCBEC4"/>
+        </w:rPr>
+        <w:t>Calendar.</w:t>
+      </w:r>
+      <w:r>
+        <w:rPr>
+          <w:i/>
+          <w:iCs/>
+          <w:color w:val="BCBEC4"/>
+        </w:rPr>
+        <w:t>getInstance</w:t>
+      </w:r>
+      <w:proofErr w:type="spellEnd"/>
+      <w:r>
+        <w:rPr>
+          <w:color w:val="BCBEC4"/>
+        </w:rPr>
+        <w:t>();</w:t>
+      </w:r>
+      <w:r>
+        <w:rPr>
+          <w:color w:val="BCBEC4"/>
+        </w:rPr>
+        <w:br/>
+        <w:t xml:space="preserve">        </w:t>
+      </w:r>
+      <w:proofErr w:type="spellStart"/>
+      <w:r>
+        <w:rPr>
+          <w:color w:val="CF8E6D"/>
+        </w:rPr>
+        <w:t>int</w:t>
+      </w:r>
+      <w:proofErr w:type="spellEnd"/>
+      <w:r>
+        <w:rPr>
+          <w:color w:val="CF8E6D"/>
+        </w:rPr>
+        <w:t xml:space="preserve"> </w:t>
+      </w:r>
+      <w:r>
+        <w:rPr>
+          <w:color w:val="BCBEC4"/>
+        </w:rPr>
+        <w:t>hour=</w:t>
+      </w:r>
+      <w:proofErr w:type="spellStart"/>
+      <w:r>
+        <w:rPr>
+          <w:color w:val="BCBEC4"/>
+        </w:rPr>
+        <w:t>calendar.get</w:t>
+      </w:r>
+      <w:proofErr w:type="spellEnd"/>
+      <w:r>
+        <w:rPr>
+          <w:color w:val="BCBEC4"/>
+        </w:rPr>
+        <w:t>(</w:t>
+      </w:r>
+      <w:proofErr w:type="spellStart"/>
+      <w:r>
+        <w:rPr>
+          <w:color w:val="BCBEC4"/>
+        </w:rPr>
+        <w:t>Calendar.</w:t>
+      </w:r>
+      <w:r>
+        <w:rPr>
+          <w:i/>
+          <w:iCs/>
+          <w:color w:val="C77DBB"/>
+        </w:rPr>
+        <w:t>HOUR</w:t>
+      </w:r>
+      <w:proofErr w:type="spellEnd"/>
+      <w:r>
+        <w:rPr>
+          <w:color w:val="BCBEC4"/>
+        </w:rPr>
+        <w:t>);</w:t>
+      </w:r>
+      <w:r>
+        <w:rPr>
+          <w:color w:val="BCBEC4"/>
+        </w:rPr>
+        <w:br/>
+        <w:t xml:space="preserve">        </w:t>
+      </w:r>
+      <w:proofErr w:type="spellStart"/>
+      <w:r>
+        <w:rPr>
+          <w:color w:val="CF8E6D"/>
+        </w:rPr>
+        <w:t>int</w:t>
+      </w:r>
+      <w:proofErr w:type="spellEnd"/>
+      <w:r>
+        <w:rPr>
+          <w:color w:val="CF8E6D"/>
+        </w:rPr>
+        <w:t xml:space="preserve"> </w:t>
+      </w:r>
+      <w:r>
+        <w:rPr>
+          <w:color w:val="BCBEC4"/>
+        </w:rPr>
+        <w:t>minute=</w:t>
+      </w:r>
+      <w:proofErr w:type="spellStart"/>
+      <w:r>
+        <w:rPr>
+          <w:color w:val="BCBEC4"/>
+        </w:rPr>
+        <w:t>calendar.get</w:t>
+      </w:r>
+      <w:proofErr w:type="spellEnd"/>
+      <w:r>
+        <w:rPr>
+          <w:color w:val="BCBEC4"/>
+        </w:rPr>
+        <w:t>(</w:t>
+      </w:r>
+      <w:proofErr w:type="spellStart"/>
+      <w:r>
+        <w:rPr>
+          <w:color w:val="BCBEC4"/>
+        </w:rPr>
+        <w:t>Calendar.</w:t>
+      </w:r>
+      <w:r>
+        <w:rPr>
+          <w:i/>
+          <w:iCs/>
+          <w:color w:val="C77DBB"/>
+        </w:rPr>
+        <w:t>MINUTE</w:t>
+      </w:r>
+      <w:proofErr w:type="spellEnd"/>
+      <w:r>
+        <w:rPr>
+          <w:color w:val="BCBEC4"/>
+        </w:rPr>
+        <w:t>);</w:t>
+      </w:r>
+      <w:r>
+        <w:rPr>
+          <w:color w:val="BCBEC4"/>
+        </w:rPr>
+        <w:br/>
+        <w:t xml:space="preserve">        </w:t>
+      </w:r>
+      <w:proofErr w:type="spellStart"/>
+      <w:r>
+        <w:rPr>
+          <w:color w:val="BCBEC4"/>
+        </w:rPr>
+        <w:t>TimePickerDialog</w:t>
+      </w:r>
+      <w:proofErr w:type="spellEnd"/>
+      <w:r>
+        <w:rPr>
+          <w:color w:val="BCBEC4"/>
+        </w:rPr>
+        <w:t xml:space="preserve"> </w:t>
+      </w:r>
+      <w:proofErr w:type="spellStart"/>
+      <w:r>
+        <w:rPr>
+          <w:color w:val="BCBEC4"/>
+        </w:rPr>
+        <w:t>timePickerDialog</w:t>
+      </w:r>
+      <w:proofErr w:type="spellEnd"/>
+      <w:r>
+        <w:rPr>
+          <w:color w:val="BCBEC4"/>
+        </w:rPr>
+        <w:t>=</w:t>
+      </w:r>
+      <w:r>
+        <w:rPr>
+          <w:color w:val="CF8E6D"/>
+        </w:rPr>
+        <w:t xml:space="preserve">new </w:t>
+      </w:r>
+      <w:proofErr w:type="spellStart"/>
+      <w:r>
+        <w:rPr>
+          <w:color w:val="BCBEC4"/>
+        </w:rPr>
+        <w:lastRenderedPageBreak/>
+        <w:t>TimePickerDialog</w:t>
+      </w:r>
+      <w:proofErr w:type="spellEnd"/>
+      <w:r>
+        <w:rPr>
+          <w:color w:val="BCBEC4"/>
+        </w:rPr>
+        <w:t>(</w:t>
+      </w:r>
+      <w:proofErr w:type="spellStart"/>
+      <w:r>
+        <w:rPr>
+          <w:color w:val="BCBEC4"/>
+        </w:rPr>
+        <w:t>MainActivity.</w:t>
+      </w:r>
+      <w:r>
+        <w:rPr>
+          <w:color w:val="CF8E6D"/>
+        </w:rPr>
+        <w:t>this</w:t>
+      </w:r>
+      <w:proofErr w:type="spellEnd"/>
+      <w:r>
+        <w:rPr>
+          <w:color w:val="BCBEC4"/>
+        </w:rPr>
+        <w:t xml:space="preserve">, </w:t>
+      </w:r>
+      <w:r>
+        <w:rPr>
+          <w:color w:val="CF8E6D"/>
+        </w:rPr>
+        <w:t xml:space="preserve">new </w:t>
+      </w:r>
+      <w:proofErr w:type="spellStart"/>
+      <w:r>
+        <w:rPr>
+          <w:color w:val="BCBEC4"/>
+        </w:rPr>
+        <w:t>TimePickerDialog.OnTimeSetListener</w:t>
+      </w:r>
+      <w:proofErr w:type="spellEnd"/>
+      <w:r>
+        <w:rPr>
+          <w:color w:val="BCBEC4"/>
+        </w:rPr>
+        <w:t>() {</w:t>
+      </w:r>
+      <w:r>
+        <w:rPr>
+          <w:color w:val="BCBEC4"/>
+        </w:rPr>
+        <w:br/>
+        <w:t xml:space="preserve">            </w:t>
+      </w:r>
+      <w:r>
+        <w:rPr>
+          <w:color w:val="B3AE60"/>
+        </w:rPr>
+        <w:t>@Override</w:t>
+      </w:r>
+      <w:r>
+        <w:rPr>
+          <w:color w:val="B3AE60"/>
+        </w:rPr>
+        <w:br/>
+        <w:t xml:space="preserve">            </w:t>
+      </w:r>
+      <w:r>
+        <w:rPr>
+          <w:color w:val="CF8E6D"/>
+        </w:rPr>
+        <w:t xml:space="preserve">public void </w:t>
+      </w:r>
+      <w:proofErr w:type="spellStart"/>
+      <w:r>
+        <w:rPr>
+          <w:color w:val="56A8F5"/>
+        </w:rPr>
+        <w:t>onTimeSet</w:t>
+      </w:r>
+      <w:proofErr w:type="spellEnd"/>
+      <w:r>
+        <w:rPr>
+          <w:color w:val="BCBEC4"/>
+        </w:rPr>
+        <w:t>(</w:t>
+      </w:r>
+      <w:proofErr w:type="spellStart"/>
+      <w:r>
+        <w:rPr>
+          <w:color w:val="BCBEC4"/>
+        </w:rPr>
+        <w:t>TimePicker</w:t>
+      </w:r>
+      <w:proofErr w:type="spellEnd"/>
+      <w:r>
+        <w:rPr>
+          <w:color w:val="BCBEC4"/>
+        </w:rPr>
+        <w:t xml:space="preserve"> view, </w:t>
+      </w:r>
+      <w:proofErr w:type="spellStart"/>
+      <w:r>
+        <w:rPr>
+          <w:color w:val="CF8E6D"/>
+        </w:rPr>
+        <w:t>int</w:t>
+      </w:r>
+      <w:proofErr w:type="spellEnd"/>
+      <w:r>
+        <w:rPr>
+          <w:color w:val="CF8E6D"/>
+        </w:rPr>
+        <w:t xml:space="preserve"> </w:t>
+      </w:r>
+      <w:proofErr w:type="spellStart"/>
+      <w:r>
+        <w:rPr>
+          <w:color w:val="BCBEC4"/>
+        </w:rPr>
+        <w:t>hourOfDay</w:t>
+      </w:r>
+      <w:proofErr w:type="spellEnd"/>
+      <w:r>
+        <w:rPr>
+          <w:color w:val="BCBEC4"/>
+        </w:rPr>
+        <w:t xml:space="preserve">, </w:t>
+      </w:r>
+      <w:proofErr w:type="spellStart"/>
+      <w:r>
+        <w:rPr>
+          <w:color w:val="CF8E6D"/>
+        </w:rPr>
+        <w:t>int</w:t>
+      </w:r>
+      <w:proofErr w:type="spellEnd"/>
+      <w:r>
+        <w:rPr>
+          <w:color w:val="CF8E6D"/>
+        </w:rPr>
+        <w:t xml:space="preserve"> </w:t>
+      </w:r>
+      <w:r>
+        <w:rPr>
+          <w:color w:val="BCBEC4"/>
+        </w:rPr>
+        <w:t>minute) {</w:t>
+      </w:r>
+      <w:r>
+        <w:rPr>
+          <w:color w:val="BCBEC4"/>
+        </w:rPr>
+        <w:br/>
+        <w:t xml:space="preserve">                </w:t>
+      </w:r>
+      <w:proofErr w:type="spellStart"/>
+      <w:r>
+        <w:rPr>
+          <w:color w:val="BCBEC4"/>
+        </w:rPr>
+        <w:t>setAlarm</w:t>
+      </w:r>
+      <w:proofErr w:type="spellEnd"/>
+      <w:r>
+        <w:rPr>
+          <w:color w:val="BCBEC4"/>
+        </w:rPr>
+        <w:t>(</w:t>
+      </w:r>
+      <w:proofErr w:type="spellStart"/>
+      <w:r>
+        <w:rPr>
+          <w:color w:val="BCBEC4"/>
+        </w:rPr>
+        <w:t>hourOfDay,minute</w:t>
+      </w:r>
+      <w:proofErr w:type="spellEnd"/>
+      <w:r>
+        <w:rPr>
+          <w:color w:val="BCBEC4"/>
+        </w:rPr>
+        <w:t>);</w:t>
+      </w:r>
+      <w:r>
+        <w:rPr>
+          <w:color w:val="BCBEC4"/>
+        </w:rPr>
+        <w:br/>
+        <w:t xml:space="preserve">            }</w:t>
+      </w:r>
+      <w:r>
+        <w:rPr>
+          <w:color w:val="BCBEC4"/>
+        </w:rPr>
+        <w:br/>
+        <w:t xml:space="preserve">        },</w:t>
+      </w:r>
+      <w:proofErr w:type="spellStart"/>
+      <w:r>
+        <w:rPr>
+          <w:color w:val="BCBEC4"/>
+        </w:rPr>
+        <w:t>hour,minute,</w:t>
+      </w:r>
+      <w:r>
+        <w:rPr>
+          <w:color w:val="CF8E6D"/>
+        </w:rPr>
+        <w:t>true</w:t>
+      </w:r>
+      <w:proofErr w:type="spellEnd"/>
+      <w:r>
+        <w:rPr>
+          <w:color w:val="BCBEC4"/>
+        </w:rPr>
+        <w:t>);</w:t>
+      </w:r>
+      <w:r>
+        <w:rPr>
+          <w:color w:val="BCBEC4"/>
+        </w:rPr>
+        <w:br/>
+        <w:t xml:space="preserve">        </w:t>
+      </w:r>
+      <w:proofErr w:type="spellStart"/>
+      <w:r>
+        <w:rPr>
+          <w:color w:val="BCBEC4"/>
+        </w:rPr>
+        <w:t>timePickerDialog.show</w:t>
+      </w:r>
+      <w:proofErr w:type="spellEnd"/>
+      <w:r>
+        <w:rPr>
+          <w:color w:val="BCBEC4"/>
+        </w:rPr>
+        <w:t>();</w:t>
+      </w:r>
+      <w:r>
+        <w:rPr>
+          <w:color w:val="BCBEC4"/>
+        </w:rPr>
+        <w:br/>
+      </w:r>
+      <w:r>
+        <w:rPr>
+          <w:color w:val="BCBEC4"/>
+        </w:rPr>
+        <w:br/>
+        <w:t xml:space="preserve">    }</w:t>
+      </w:r>
+      <w:r>
+        <w:rPr>
+          <w:color w:val="BCBEC4"/>
+        </w:rPr>
+        <w:br/>
+        <w:t xml:space="preserve">    </w:t>
+      </w:r>
+      <w:r>
+        <w:rPr>
+          <w:color w:val="CF8E6D"/>
+        </w:rPr>
+        <w:t xml:space="preserve">private void </w:t>
+      </w:r>
+      <w:proofErr w:type="spellStart"/>
+      <w:r>
+        <w:rPr>
+          <w:color w:val="56A8F5"/>
+        </w:rPr>
+        <w:t>setAlarm</w:t>
+      </w:r>
+      <w:proofErr w:type="spellEnd"/>
+      <w:r>
+        <w:rPr>
+          <w:color w:val="BCBEC4"/>
+        </w:rPr>
+        <w:t>(</w:t>
+      </w:r>
+      <w:proofErr w:type="spellStart"/>
+      <w:r>
+        <w:rPr>
+          <w:color w:val="CF8E6D"/>
+        </w:rPr>
+        <w:t>int</w:t>
+      </w:r>
+      <w:proofErr w:type="spellEnd"/>
+      <w:r>
+        <w:rPr>
+          <w:color w:val="CF8E6D"/>
+        </w:rPr>
+        <w:t xml:space="preserve"> </w:t>
+      </w:r>
+      <w:proofErr w:type="spellStart"/>
+      <w:r>
+        <w:rPr>
+          <w:color w:val="BCBEC4"/>
+        </w:rPr>
+        <w:t>hourofday,</w:t>
+      </w:r>
+      <w:r>
+        <w:rPr>
+          <w:color w:val="CF8E6D"/>
+        </w:rPr>
+        <w:t>int</w:t>
+      </w:r>
+      <w:proofErr w:type="spellEnd"/>
+      <w:r>
+        <w:rPr>
+          <w:color w:val="CF8E6D"/>
+        </w:rPr>
+        <w:t xml:space="preserve"> </w:t>
+      </w:r>
+      <w:proofErr w:type="spellStart"/>
+      <w:r>
+        <w:rPr>
+          <w:color w:val="BCBEC4"/>
+        </w:rPr>
+        <w:t>minuteofday</w:t>
+      </w:r>
+      <w:proofErr w:type="spellEnd"/>
+      <w:r>
+        <w:rPr>
+          <w:color w:val="BCBEC4"/>
+        </w:rPr>
+        <w:t xml:space="preserve">){ </w:t>
+      </w:r>
+      <w:r>
+        <w:rPr>
+          <w:color w:val="7A7E85"/>
+        </w:rPr>
+        <w:t>//function should be same as above</w:t>
+      </w:r>
+      <w:r>
+        <w:rPr>
+          <w:color w:val="7A7E85"/>
+        </w:rPr>
+        <w:br/>
+        <w:t xml:space="preserve">        </w:t>
+      </w:r>
+      <w:r>
+        <w:rPr>
+          <w:color w:val="BCBEC4"/>
+        </w:rPr>
+        <w:t>Calendar calendar=</w:t>
+      </w:r>
+      <w:proofErr w:type="spellStart"/>
+      <w:r>
+        <w:rPr>
+          <w:color w:val="BCBEC4"/>
+        </w:rPr>
+        <w:t>Calendar.</w:t>
+      </w:r>
+      <w:r>
+        <w:rPr>
+          <w:i/>
+          <w:iCs/>
+          <w:color w:val="BCBEC4"/>
+        </w:rPr>
+        <w:t>getInstance</w:t>
+      </w:r>
+      <w:proofErr w:type="spellEnd"/>
+      <w:r>
+        <w:rPr>
+          <w:color w:val="BCBEC4"/>
+        </w:rPr>
+        <w:t>();</w:t>
+      </w:r>
+      <w:r>
+        <w:rPr>
+          <w:color w:val="BCBEC4"/>
+        </w:rPr>
+        <w:br/>
+        <w:t xml:space="preserve">        </w:t>
+      </w:r>
+      <w:proofErr w:type="spellStart"/>
+      <w:r>
+        <w:rPr>
+          <w:color w:val="BCBEC4"/>
+        </w:rPr>
+        <w:t>calendar.set</w:t>
+      </w:r>
+      <w:proofErr w:type="spellEnd"/>
+      <w:r>
+        <w:rPr>
+          <w:color w:val="BCBEC4"/>
+        </w:rPr>
+        <w:t>(</w:t>
+      </w:r>
+      <w:proofErr w:type="spellStart"/>
+      <w:r>
+        <w:rPr>
+          <w:color w:val="BCBEC4"/>
+        </w:rPr>
+        <w:t>Calendar.</w:t>
+      </w:r>
+      <w:r>
+        <w:rPr>
+          <w:i/>
+          <w:iCs/>
+          <w:color w:val="C77DBB"/>
+        </w:rPr>
+        <w:t>HOUR_OF_DAY</w:t>
+      </w:r>
+      <w:r>
+        <w:rPr>
+          <w:color w:val="BCBEC4"/>
+        </w:rPr>
+        <w:t>,hourofday</w:t>
+      </w:r>
+      <w:proofErr w:type="spellEnd"/>
+      <w:r>
+        <w:rPr>
+          <w:color w:val="BCBEC4"/>
+        </w:rPr>
+        <w:t>);</w:t>
+      </w:r>
+      <w:r>
+        <w:rPr>
+          <w:color w:val="7A7E85"/>
+        </w:rPr>
+        <w:t xml:space="preserve">//it is equated to above variable </w:t>
+      </w:r>
+      <w:proofErr w:type="spellStart"/>
+      <w:r>
+        <w:rPr>
+          <w:color w:val="7A7E85"/>
+        </w:rPr>
+        <w:t>inthe</w:t>
+      </w:r>
+      <w:proofErr w:type="spellEnd"/>
+      <w:r>
+        <w:rPr>
+          <w:color w:val="7A7E85"/>
+        </w:rPr>
+        <w:t xml:space="preserve"> function</w:t>
+      </w:r>
+      <w:r>
+        <w:rPr>
+          <w:color w:val="7A7E85"/>
+        </w:rPr>
+        <w:br/>
+        <w:t xml:space="preserve">        </w:t>
+      </w:r>
+      <w:proofErr w:type="spellStart"/>
+      <w:r>
+        <w:rPr>
+          <w:color w:val="BCBEC4"/>
+        </w:rPr>
+        <w:t>calendar.set</w:t>
+      </w:r>
+      <w:proofErr w:type="spellEnd"/>
+      <w:r>
+        <w:rPr>
+          <w:color w:val="BCBEC4"/>
+        </w:rPr>
+        <w:t>(</w:t>
+      </w:r>
+      <w:proofErr w:type="spellStart"/>
+      <w:r>
+        <w:rPr>
+          <w:color w:val="BCBEC4"/>
+        </w:rPr>
+        <w:t>Calendar.</w:t>
+      </w:r>
+      <w:r>
+        <w:rPr>
+          <w:i/>
+          <w:iCs/>
+          <w:color w:val="C77DBB"/>
+        </w:rPr>
+        <w:t>MINUTE</w:t>
+      </w:r>
+      <w:r>
+        <w:rPr>
+          <w:color w:val="BCBEC4"/>
+        </w:rPr>
+        <w:t>,minuteofday</w:t>
+      </w:r>
+      <w:proofErr w:type="spellEnd"/>
+      <w:r>
+        <w:rPr>
+          <w:color w:val="BCBEC4"/>
+        </w:rPr>
+        <w:t>);</w:t>
+      </w:r>
+      <w:r>
+        <w:rPr>
+          <w:color w:val="BCBEC4"/>
+        </w:rPr>
+        <w:br/>
+        <w:t xml:space="preserve">        </w:t>
+      </w:r>
+      <w:proofErr w:type="spellStart"/>
+      <w:r>
+        <w:rPr>
+          <w:color w:val="BCBEC4"/>
+        </w:rPr>
+        <w:t>calendar.set</w:t>
+      </w:r>
+      <w:proofErr w:type="spellEnd"/>
+      <w:r>
+        <w:rPr>
+          <w:color w:val="BCBEC4"/>
+        </w:rPr>
+        <w:t>(Calendar.</w:t>
+      </w:r>
+      <w:r>
+        <w:rPr>
+          <w:i/>
+          <w:iCs/>
+          <w:color w:val="C77DBB"/>
+        </w:rPr>
+        <w:t>SECOND</w:t>
+      </w:r>
+      <w:r>
+        <w:rPr>
+          <w:color w:val="BCBEC4"/>
+        </w:rPr>
+        <w:t>,</w:t>
+      </w:r>
+      <w:r>
+        <w:rPr>
+          <w:color w:val="2AACB8"/>
+        </w:rPr>
+        <w:t>0</w:t>
+      </w:r>
+      <w:r>
+        <w:rPr>
+          <w:color w:val="BCBEC4"/>
+        </w:rPr>
+        <w:t>);</w:t>
+      </w:r>
+      <w:r>
+        <w:rPr>
+          <w:color w:val="BCBEC4"/>
+        </w:rPr>
+        <w:br/>
+        <w:t xml:space="preserve">        Intent intent=</w:t>
+      </w:r>
+      <w:r>
+        <w:rPr>
+          <w:color w:val="CF8E6D"/>
+        </w:rPr>
+        <w:t xml:space="preserve">new </w:t>
+      </w:r>
+      <w:r>
+        <w:rPr>
+          <w:color w:val="BCBEC4"/>
+        </w:rPr>
+        <w:t>Intent(</w:t>
+      </w:r>
+      <w:proofErr w:type="spellStart"/>
+      <w:r>
+        <w:rPr>
+          <w:color w:val="BCBEC4"/>
+        </w:rPr>
+        <w:t>MainActivity.</w:t>
+      </w:r>
+      <w:r>
+        <w:rPr>
+          <w:color w:val="CF8E6D"/>
+        </w:rPr>
+        <w:t>this</w:t>
+      </w:r>
+      <w:r>
+        <w:rPr>
+          <w:color w:val="BCBEC4"/>
+        </w:rPr>
+        <w:t>,AlarmReceiver.</w:t>
+      </w:r>
+      <w:r>
+        <w:rPr>
+          <w:color w:val="CF8E6D"/>
+        </w:rPr>
+        <w:t>class</w:t>
+      </w:r>
+      <w:proofErr w:type="spellEnd"/>
+      <w:r>
+        <w:rPr>
+          <w:color w:val="BCBEC4"/>
+        </w:rPr>
+        <w:t>);</w:t>
+      </w:r>
+      <w:r>
+        <w:rPr>
+          <w:color w:val="BCBEC4"/>
+        </w:rPr>
+        <w:br/>
+        <w:t xml:space="preserve">        </w:t>
+      </w:r>
+      <w:proofErr w:type="spellStart"/>
+      <w:r>
+        <w:rPr>
+          <w:color w:val="BCBEC4"/>
+        </w:rPr>
+        <w:t>PendingIntent</w:t>
+      </w:r>
+      <w:proofErr w:type="spellEnd"/>
+      <w:r>
+        <w:rPr>
+          <w:color w:val="BCBEC4"/>
+        </w:rPr>
+        <w:t xml:space="preserve"> </w:t>
+      </w:r>
+      <w:proofErr w:type="spellStart"/>
+      <w:r>
+        <w:rPr>
+          <w:color w:val="BCBEC4"/>
+        </w:rPr>
+        <w:t>pendingIntent</w:t>
+      </w:r>
+      <w:proofErr w:type="spellEnd"/>
+      <w:r>
+        <w:rPr>
+          <w:color w:val="BCBEC4"/>
+        </w:rPr>
+        <w:t>=</w:t>
+      </w:r>
+      <w:proofErr w:type="spellStart"/>
+      <w:r>
+        <w:rPr>
+          <w:color w:val="BCBEC4"/>
+        </w:rPr>
+        <w:t>PendingIntent.</w:t>
+      </w:r>
+      <w:r>
+        <w:rPr>
+          <w:i/>
+          <w:iCs/>
+          <w:color w:val="BCBEC4"/>
+        </w:rPr>
+        <w:t>getBroadcast</w:t>
+      </w:r>
+      <w:proofErr w:type="spellEnd"/>
+      <w:r>
+        <w:rPr>
+          <w:color w:val="BCBEC4"/>
+        </w:rPr>
+        <w:t>(</w:t>
+      </w:r>
+      <w:r>
+        <w:rPr>
+          <w:color w:val="CF8E6D"/>
+        </w:rPr>
+        <w:t>this</w:t>
+      </w:r>
+      <w:r>
+        <w:rPr>
+          <w:color w:val="BCBEC4"/>
+        </w:rPr>
+        <w:t>,</w:t>
+      </w:r>
+      <w:r>
+        <w:rPr>
+          <w:color w:val="2AACB8"/>
+        </w:rPr>
+        <w:t>0</w:t>
+      </w:r>
+      <w:r>
+        <w:rPr>
+          <w:color w:val="BCBEC4"/>
+        </w:rPr>
+        <w:t>,intent,</w:t>
+      </w:r>
+      <w:r>
+        <w:rPr>
+          <w:color w:val="2AACB8"/>
+        </w:rPr>
+        <w:t>0</w:t>
+      </w:r>
+      <w:r>
+        <w:rPr>
+          <w:color w:val="BCBEC4"/>
+        </w:rPr>
+        <w:t>);</w:t>
+      </w:r>
+      <w:r>
+        <w:rPr>
+          <w:color w:val="BCBEC4"/>
+        </w:rPr>
+        <w:br/>
+        <w:t xml:space="preserve">        </w:t>
+      </w:r>
+      <w:proofErr w:type="spellStart"/>
+      <w:r>
+        <w:rPr>
+          <w:color w:val="BCBEC4"/>
+        </w:rPr>
+        <w:t>AlarmManager</w:t>
+      </w:r>
+      <w:proofErr w:type="spellEnd"/>
+      <w:r>
+        <w:rPr>
+          <w:color w:val="BCBEC4"/>
+        </w:rPr>
+        <w:t xml:space="preserve"> alarmManager=(AlarmManager)getSystemService(Context.</w:t>
+      </w:r>
+      <w:r>
+        <w:rPr>
+          <w:i/>
+          <w:iCs/>
+          <w:color w:val="C77DBB"/>
+        </w:rPr>
+        <w:t>ALARM_SERVICE</w:t>
+      </w:r>
+      <w:r>
+        <w:rPr>
+          <w:color w:val="BCBEC4"/>
+        </w:rPr>
+        <w:t>);</w:t>
+      </w:r>
+      <w:r>
+        <w:rPr>
+          <w:color w:val="BCBEC4"/>
+        </w:rPr>
+        <w:br/>
+        <w:t xml:space="preserve">        </w:t>
+      </w:r>
+      <w:r>
+        <w:rPr>
+          <w:color w:val="CF8E6D"/>
+        </w:rPr>
+        <w:t xml:space="preserve">if </w:t>
+      </w:r>
+      <w:r>
+        <w:rPr>
+          <w:color w:val="BCBEC4"/>
+        </w:rPr>
+        <w:t>(</w:t>
+      </w:r>
+      <w:proofErr w:type="spellStart"/>
+      <w:r>
+        <w:rPr>
+          <w:color w:val="BCBEC4"/>
+        </w:rPr>
+        <w:t>alarmManager</w:t>
+      </w:r>
+      <w:proofErr w:type="spellEnd"/>
+      <w:r>
+        <w:rPr>
+          <w:color w:val="BCBEC4"/>
+        </w:rPr>
+        <w:t>!=</w:t>
+      </w:r>
+      <w:r>
+        <w:rPr>
+          <w:color w:val="CF8E6D"/>
+        </w:rPr>
+        <w:t>null</w:t>
+      </w:r>
+      <w:r>
+        <w:rPr>
+          <w:color w:val="BCBEC4"/>
+        </w:rPr>
+        <w:t>){</w:t>
+      </w:r>
+      <w:r>
+        <w:rPr>
+          <w:color w:val="BCBEC4"/>
+        </w:rPr>
+        <w:br/>
+        <w:t xml:space="preserve">            alarmManager.setExact(AlarmManager.</w:t>
+      </w:r>
+      <w:r>
+        <w:rPr>
+          <w:i/>
+          <w:iCs/>
+          <w:color w:val="C77DBB"/>
+        </w:rPr>
+        <w:t>RTC_WAKEUP</w:t>
+      </w:r>
+      <w:r>
+        <w:rPr>
+          <w:color w:val="BCBEC4"/>
+        </w:rPr>
+        <w:t>,calendar.getTimeInMillis(),pendingIntent);</w:t>
+      </w:r>
+      <w:r>
+        <w:rPr>
+          <w:color w:val="BCBEC4"/>
+        </w:rPr>
+        <w:br/>
+        <w:t xml:space="preserve">        }</w:t>
+      </w:r>
+      <w:r>
+        <w:rPr>
+          <w:color w:val="BCBEC4"/>
+        </w:rPr>
+        <w:br/>
+        <w:t xml:space="preserve">    }</w:t>
+      </w:r>
+      <w:r>
+        <w:rPr>
+          <w:color w:val="BCBEC4"/>
+        </w:rPr>
+        <w:br/>
+      </w:r>
+      <w:r>
+        <w:rPr>
+          <w:color w:val="BCBEC4"/>
+        </w:rPr>
+        <w:br/>
+        <w:t xml:space="preserve">    </w:t>
+      </w:r>
+      <w:r>
+        <w:rPr>
+          <w:color w:val="CF8E6D"/>
+        </w:rPr>
+        <w:t xml:space="preserve">public void </w:t>
+      </w:r>
+      <w:proofErr w:type="spellStart"/>
+      <w:r>
+        <w:rPr>
+          <w:color w:val="56A8F5"/>
+        </w:rPr>
+        <w:t>stopRIng</w:t>
+      </w:r>
+      <w:proofErr w:type="spellEnd"/>
+      <w:r>
+        <w:rPr>
+          <w:color w:val="BCBEC4"/>
+        </w:rPr>
+        <w:t>(View v){</w:t>
+      </w:r>
+      <w:r>
+        <w:rPr>
+          <w:color w:val="BCBEC4"/>
+        </w:rPr>
+        <w:br/>
+      </w:r>
+      <w:r>
+        <w:rPr>
+          <w:color w:val="BCBEC4"/>
+        </w:rPr>
+        <w:br/>
+        <w:t xml:space="preserve">    }</w:t>
+      </w:r>
+      <w:r>
+        <w:rPr>
+          <w:color w:val="BCBEC4"/>
+        </w:rPr>
+        <w:br/>
+        <w:t>}</w:t>
       </w:r>
     </w:p>
     <w:p>
@@ -352,16 +2352,6 @@
           <w:lang w:val="en-GB"/>
         </w:rPr>
       </w:pPr>
-    </w:p>
-    <w:p>
-      <w:pPr>
-        <w:tabs>
-          <w:tab w:val="left" w:pos="2970"/>
-        </w:tabs>
-        <w:rPr>
-          <w:lang w:val="en-GB"/>
-        </w:rPr>
-      </w:pPr>
       <w:r>
         <w:rPr>
           <w:lang w:val="en-GB"/>
@@ -408,6 +2398,7 @@
         <w:rPr>
           <w:lang w:val="en-GB"/>
         </w:rPr>
+        <w:lastRenderedPageBreak/>
         <w:drawing>
           <wp:inline distT="0" distB="0" distL="0" distR="0" wp14:anchorId="6A97490B" wp14:editId="359B3D50">
             <wp:extent cx="5731510" cy="3808095"/>
@@ -468,7 +2459,6 @@
         <w:rPr>
           <w:lang w:val="en-GB"/>
         </w:rPr>
-        <w:lastRenderedPageBreak/>
         <w:drawing>
           <wp:inline distT="0" distB="0" distL="0" distR="0" wp14:anchorId="14315C59" wp14:editId="4285B631">
             <wp:extent cx="5731510" cy="4117340"/>
@@ -508,6 +2498,728 @@
     </w:p>
     <w:p>
       <w:pPr>
+        <w:pStyle w:val="HTMLPreformatted"/>
+        <w:shd w:val="clear" w:color="auto" w:fill="1E1F22"/>
+        <w:rPr>
+          <w:color w:val="BCBEC4"/>
+        </w:rPr>
+      </w:pPr>
+      <w:r>
+        <w:rPr>
+          <w:color w:val="CF8E6D"/>
+        </w:rPr>
+        <w:t xml:space="preserve">package </w:t>
+      </w:r>
+      <w:proofErr w:type="spellStart"/>
+      <w:r>
+        <w:rPr>
+          <w:color w:val="BCBEC4"/>
+        </w:rPr>
+        <w:t>com.example.alarmclock</w:t>
+      </w:r>
+      <w:proofErr w:type="spellEnd"/>
+      <w:r>
+        <w:rPr>
+          <w:color w:val="BCBEC4"/>
+        </w:rPr>
+        <w:t>;</w:t>
+      </w:r>
+      <w:r>
+        <w:rPr>
+          <w:color w:val="BCBEC4"/>
+        </w:rPr>
+        <w:br/>
+      </w:r>
+      <w:r>
+        <w:rPr>
+          <w:color w:val="BCBEC4"/>
+        </w:rPr>
+        <w:br/>
+      </w:r>
+      <w:r>
+        <w:rPr>
+          <w:color w:val="CF8E6D"/>
+        </w:rPr>
+        <w:lastRenderedPageBreak/>
+        <w:t xml:space="preserve">import </w:t>
+      </w:r>
+      <w:proofErr w:type="spellStart"/>
+      <w:r>
+        <w:rPr>
+          <w:color w:val="BCBEC4"/>
+        </w:rPr>
+        <w:t>android.content.BroadcastReceiver</w:t>
+      </w:r>
+      <w:proofErr w:type="spellEnd"/>
+      <w:r>
+        <w:rPr>
+          <w:color w:val="BCBEC4"/>
+        </w:rPr>
+        <w:t>;</w:t>
+      </w:r>
+      <w:r>
+        <w:rPr>
+          <w:color w:val="BCBEC4"/>
+        </w:rPr>
+        <w:br/>
+      </w:r>
+      <w:r>
+        <w:rPr>
+          <w:color w:val="CF8E6D"/>
+        </w:rPr>
+        <w:t xml:space="preserve">import </w:t>
+      </w:r>
+      <w:proofErr w:type="spellStart"/>
+      <w:r>
+        <w:rPr>
+          <w:color w:val="BCBEC4"/>
+        </w:rPr>
+        <w:t>android.content.Context</w:t>
+      </w:r>
+      <w:proofErr w:type="spellEnd"/>
+      <w:r>
+        <w:rPr>
+          <w:color w:val="BCBEC4"/>
+        </w:rPr>
+        <w:t>;</w:t>
+      </w:r>
+      <w:r>
+        <w:rPr>
+          <w:color w:val="BCBEC4"/>
+        </w:rPr>
+        <w:br/>
+      </w:r>
+      <w:r>
+        <w:rPr>
+          <w:color w:val="CF8E6D"/>
+        </w:rPr>
+        <w:t xml:space="preserve">import </w:t>
+      </w:r>
+      <w:proofErr w:type="spellStart"/>
+      <w:r>
+        <w:rPr>
+          <w:color w:val="BCBEC4"/>
+        </w:rPr>
+        <w:t>android.content.Intent</w:t>
+      </w:r>
+      <w:proofErr w:type="spellEnd"/>
+      <w:r>
+        <w:rPr>
+          <w:color w:val="BCBEC4"/>
+        </w:rPr>
+        <w:t>;</w:t>
+      </w:r>
+      <w:r>
+        <w:rPr>
+          <w:color w:val="BCBEC4"/>
+        </w:rPr>
+        <w:br/>
+      </w:r>
+      <w:r>
+        <w:rPr>
+          <w:color w:val="CF8E6D"/>
+        </w:rPr>
+        <w:t xml:space="preserve">import </w:t>
+      </w:r>
+      <w:proofErr w:type="spellStart"/>
+      <w:r>
+        <w:rPr>
+          <w:color w:val="BCBEC4"/>
+        </w:rPr>
+        <w:t>android.media.Ringtone</w:t>
+      </w:r>
+      <w:proofErr w:type="spellEnd"/>
+      <w:r>
+        <w:rPr>
+          <w:color w:val="BCBEC4"/>
+        </w:rPr>
+        <w:t>;</w:t>
+      </w:r>
+      <w:r>
+        <w:rPr>
+          <w:color w:val="BCBEC4"/>
+        </w:rPr>
+        <w:br/>
+      </w:r>
+      <w:r>
+        <w:rPr>
+          <w:color w:val="CF8E6D"/>
+        </w:rPr>
+        <w:t xml:space="preserve">import </w:t>
+      </w:r>
+      <w:proofErr w:type="spellStart"/>
+      <w:r>
+        <w:rPr>
+          <w:color w:val="BCBEC4"/>
+        </w:rPr>
+        <w:t>android.media.RingtoneManager</w:t>
+      </w:r>
+      <w:proofErr w:type="spellEnd"/>
+      <w:r>
+        <w:rPr>
+          <w:color w:val="BCBEC4"/>
+        </w:rPr>
+        <w:t>;</w:t>
+      </w:r>
+      <w:r>
+        <w:rPr>
+          <w:color w:val="BCBEC4"/>
+        </w:rPr>
+        <w:br/>
+      </w:r>
+      <w:r>
+        <w:rPr>
+          <w:color w:val="CF8E6D"/>
+        </w:rPr>
+        <w:t xml:space="preserve">import </w:t>
+      </w:r>
+      <w:proofErr w:type="spellStart"/>
+      <w:r>
+        <w:rPr>
+          <w:color w:val="BCBEC4"/>
+        </w:rPr>
+        <w:t>android.net.Uri</w:t>
+      </w:r>
+      <w:proofErr w:type="spellEnd"/>
+      <w:r>
+        <w:rPr>
+          <w:color w:val="BCBEC4"/>
+        </w:rPr>
+        <w:t>;</w:t>
+      </w:r>
+      <w:r>
+        <w:rPr>
+          <w:color w:val="BCBEC4"/>
+        </w:rPr>
+        <w:br/>
+      </w:r>
+      <w:r>
+        <w:rPr>
+          <w:color w:val="CF8E6D"/>
+        </w:rPr>
+        <w:t xml:space="preserve">import </w:t>
+      </w:r>
+      <w:proofErr w:type="spellStart"/>
+      <w:r>
+        <w:rPr>
+          <w:color w:val="BCBEC4"/>
+        </w:rPr>
+        <w:t>android.widget.Toast</w:t>
+      </w:r>
+      <w:proofErr w:type="spellEnd"/>
+      <w:r>
+        <w:rPr>
+          <w:color w:val="BCBEC4"/>
+        </w:rPr>
+        <w:t>;</w:t>
+      </w:r>
+      <w:r>
+        <w:rPr>
+          <w:color w:val="BCBEC4"/>
+        </w:rPr>
+        <w:br/>
+      </w:r>
+      <w:r>
+        <w:rPr>
+          <w:color w:val="BCBEC4"/>
+        </w:rPr>
+        <w:br/>
+      </w:r>
+      <w:r>
+        <w:rPr>
+          <w:color w:val="CF8E6D"/>
+        </w:rPr>
+        <w:t xml:space="preserve">public class </w:t>
+      </w:r>
+      <w:proofErr w:type="spellStart"/>
+      <w:r>
+        <w:rPr>
+          <w:color w:val="BCBEC4"/>
+        </w:rPr>
+        <w:t>AlarmReceiver</w:t>
+      </w:r>
+      <w:proofErr w:type="spellEnd"/>
+      <w:r>
+        <w:rPr>
+          <w:color w:val="BCBEC4"/>
+        </w:rPr>
+        <w:t xml:space="preserve"> </w:t>
+      </w:r>
+      <w:r>
+        <w:rPr>
+          <w:color w:val="CF8E6D"/>
+        </w:rPr>
+        <w:t xml:space="preserve">extends </w:t>
+      </w:r>
+      <w:proofErr w:type="spellStart"/>
+      <w:r>
+        <w:rPr>
+          <w:color w:val="BCBEC4"/>
+        </w:rPr>
+        <w:t>BroadcastReceiver</w:t>
+      </w:r>
+      <w:proofErr w:type="spellEnd"/>
+      <w:r>
+        <w:rPr>
+          <w:color w:val="BCBEC4"/>
+        </w:rPr>
+        <w:t xml:space="preserve"> {</w:t>
+      </w:r>
+      <w:r>
+        <w:rPr>
+          <w:color w:val="BCBEC4"/>
+        </w:rPr>
+        <w:br/>
+      </w:r>
+      <w:r>
+        <w:rPr>
+          <w:color w:val="BCBEC4"/>
+        </w:rPr>
+        <w:br/>
+        <w:t xml:space="preserve">    </w:t>
+      </w:r>
+      <w:r>
+        <w:rPr>
+          <w:color w:val="B3AE60"/>
+        </w:rPr>
+        <w:t>@Override</w:t>
+      </w:r>
+      <w:r>
+        <w:rPr>
+          <w:color w:val="B3AE60"/>
+        </w:rPr>
+        <w:br/>
+        <w:t xml:space="preserve">    </w:t>
+      </w:r>
+      <w:r>
+        <w:rPr>
+          <w:color w:val="CF8E6D"/>
+        </w:rPr>
+        <w:t xml:space="preserve">public void </w:t>
+      </w:r>
+      <w:proofErr w:type="spellStart"/>
+      <w:r>
+        <w:rPr>
+          <w:color w:val="56A8F5"/>
+        </w:rPr>
+        <w:t>onReceive</w:t>
+      </w:r>
+      <w:proofErr w:type="spellEnd"/>
+      <w:r>
+        <w:rPr>
+          <w:color w:val="BCBEC4"/>
+        </w:rPr>
+        <w:t>(Context context, Intent intent) {</w:t>
+      </w:r>
+      <w:r>
+        <w:rPr>
+          <w:color w:val="BCBEC4"/>
+        </w:rPr>
+        <w:br/>
+        <w:t xml:space="preserve">        </w:t>
+      </w:r>
+      <w:r>
+        <w:rPr>
+          <w:color w:val="7A7E85"/>
+        </w:rPr>
+        <w:t>// Display a Toast message</w:t>
+      </w:r>
+      <w:r>
+        <w:rPr>
+          <w:color w:val="7A7E85"/>
+        </w:rPr>
+        <w:br/>
+        <w:t xml:space="preserve">        </w:t>
+      </w:r>
+      <w:proofErr w:type="spellStart"/>
+      <w:r>
+        <w:rPr>
+          <w:color w:val="BCBEC4"/>
+        </w:rPr>
+        <w:t>Toast.</w:t>
+      </w:r>
+      <w:r>
+        <w:rPr>
+          <w:i/>
+          <w:iCs/>
+          <w:color w:val="BCBEC4"/>
+        </w:rPr>
+        <w:t>makeText</w:t>
+      </w:r>
+      <w:proofErr w:type="spellEnd"/>
+      <w:r>
+        <w:rPr>
+          <w:color w:val="BCBEC4"/>
+        </w:rPr>
+        <w:t xml:space="preserve">(context, </w:t>
+      </w:r>
+      <w:r>
+        <w:rPr>
+          <w:color w:val="6AAB73"/>
+        </w:rPr>
+        <w:t>"Wakeup"</w:t>
+      </w:r>
+      <w:r>
+        <w:rPr>
+          <w:color w:val="BCBEC4"/>
+        </w:rPr>
+        <w:t xml:space="preserve">, </w:t>
+      </w:r>
+      <w:proofErr w:type="spellStart"/>
+      <w:r>
+        <w:rPr>
+          <w:color w:val="BCBEC4"/>
+        </w:rPr>
+        <w:t>Toast.</w:t>
+      </w:r>
+      <w:r>
+        <w:rPr>
+          <w:i/>
+          <w:iCs/>
+          <w:color w:val="C77DBB"/>
+        </w:rPr>
+        <w:t>LENGTH_LONG</w:t>
+      </w:r>
+      <w:proofErr w:type="spellEnd"/>
+      <w:r>
+        <w:rPr>
+          <w:color w:val="BCBEC4"/>
+        </w:rPr>
+        <w:t>).show();</w:t>
+      </w:r>
+      <w:r>
+        <w:rPr>
+          <w:color w:val="BCBEC4"/>
+        </w:rPr>
+        <w:br/>
+      </w:r>
+      <w:r>
+        <w:rPr>
+          <w:color w:val="BCBEC4"/>
+        </w:rPr>
+        <w:br/>
+        <w:t xml:space="preserve">        </w:t>
+      </w:r>
+      <w:r>
+        <w:rPr>
+          <w:color w:val="7A7E85"/>
+        </w:rPr>
+        <w:t>// Get the default alarm URI</w:t>
+      </w:r>
+      <w:r>
+        <w:rPr>
+          <w:color w:val="7A7E85"/>
+        </w:rPr>
+        <w:br/>
+        <w:t xml:space="preserve">        </w:t>
+      </w:r>
+      <w:proofErr w:type="spellStart"/>
+      <w:r>
+        <w:rPr>
+          <w:color w:val="BCBEC4"/>
+        </w:rPr>
+        <w:t>Uri</w:t>
+      </w:r>
+      <w:proofErr w:type="spellEnd"/>
+      <w:r>
+        <w:rPr>
+          <w:color w:val="BCBEC4"/>
+        </w:rPr>
+        <w:t xml:space="preserve"> </w:t>
+      </w:r>
+      <w:proofErr w:type="spellStart"/>
+      <w:r>
+        <w:rPr>
+          <w:color w:val="BCBEC4"/>
+        </w:rPr>
+        <w:t>alarmUri</w:t>
+      </w:r>
+      <w:proofErr w:type="spellEnd"/>
+      <w:r>
+        <w:rPr>
+          <w:color w:val="BCBEC4"/>
+        </w:rPr>
+        <w:t xml:space="preserve"> = </w:t>
+      </w:r>
+      <w:proofErr w:type="spellStart"/>
+      <w:r>
+        <w:rPr>
+          <w:color w:val="BCBEC4"/>
+        </w:rPr>
+        <w:t>RingtoneManager.</w:t>
+      </w:r>
+      <w:r>
+        <w:rPr>
+          <w:i/>
+          <w:iCs/>
+          <w:color w:val="BCBEC4"/>
+        </w:rPr>
+        <w:t>getDefaultUri</w:t>
+      </w:r>
+      <w:proofErr w:type="spellEnd"/>
+      <w:r>
+        <w:rPr>
+          <w:color w:val="BCBEC4"/>
+        </w:rPr>
+        <w:t>(</w:t>
+      </w:r>
+      <w:proofErr w:type="spellStart"/>
+      <w:r>
+        <w:rPr>
+          <w:color w:val="BCBEC4"/>
+        </w:rPr>
+        <w:t>RingtoneManager.</w:t>
+      </w:r>
+      <w:r>
+        <w:rPr>
+          <w:i/>
+          <w:iCs/>
+          <w:color w:val="C77DBB"/>
+        </w:rPr>
+        <w:t>TYPE_ALARM</w:t>
+      </w:r>
+      <w:proofErr w:type="spellEnd"/>
+      <w:r>
+        <w:rPr>
+          <w:color w:val="BCBEC4"/>
+        </w:rPr>
+        <w:t>);</w:t>
+      </w:r>
+      <w:r>
+        <w:rPr>
+          <w:color w:val="BCBEC4"/>
+        </w:rPr>
+        <w:br/>
+      </w:r>
+      <w:r>
+        <w:rPr>
+          <w:color w:val="BCBEC4"/>
+        </w:rPr>
+        <w:br/>
+        <w:t xml:space="preserve">        </w:t>
+      </w:r>
+      <w:r>
+        <w:rPr>
+          <w:color w:val="CF8E6D"/>
+        </w:rPr>
+        <w:t xml:space="preserve">if </w:t>
+      </w:r>
+      <w:r>
+        <w:rPr>
+          <w:color w:val="BCBEC4"/>
+        </w:rPr>
+        <w:t>(</w:t>
+      </w:r>
+      <w:proofErr w:type="spellStart"/>
+      <w:r>
+        <w:rPr>
+          <w:color w:val="BCBEC4"/>
+        </w:rPr>
+        <w:t>alarmUri</w:t>
+      </w:r>
+      <w:proofErr w:type="spellEnd"/>
+      <w:r>
+        <w:rPr>
+          <w:color w:val="BCBEC4"/>
+        </w:rPr>
+        <w:t xml:space="preserve"> != </w:t>
+      </w:r>
+      <w:r>
+        <w:rPr>
+          <w:color w:val="CF8E6D"/>
+        </w:rPr>
+        <w:t>null</w:t>
+      </w:r>
+      <w:r>
+        <w:rPr>
+          <w:color w:val="BCBEC4"/>
+        </w:rPr>
+        <w:t>) {</w:t>
+      </w:r>
+      <w:r>
+        <w:rPr>
+          <w:color w:val="BCBEC4"/>
+        </w:rPr>
+        <w:br/>
+        <w:t xml:space="preserve">            </w:t>
+      </w:r>
+      <w:r>
+        <w:rPr>
+          <w:color w:val="7A7E85"/>
+        </w:rPr>
+        <w:t>// Create a Ringtone object</w:t>
+      </w:r>
+      <w:r>
+        <w:rPr>
+          <w:color w:val="7A7E85"/>
+        </w:rPr>
+        <w:br/>
+        <w:t xml:space="preserve">            </w:t>
+      </w:r>
+      <w:r>
+        <w:rPr>
+          <w:color w:val="BCBEC4"/>
+        </w:rPr>
+        <w:t xml:space="preserve">Ringtone </w:t>
+      </w:r>
+      <w:proofErr w:type="spellStart"/>
+      <w:r>
+        <w:rPr>
+          <w:color w:val="BCBEC4"/>
+        </w:rPr>
+        <w:t>ringtone</w:t>
+      </w:r>
+      <w:proofErr w:type="spellEnd"/>
+      <w:r>
+        <w:rPr>
+          <w:color w:val="BCBEC4"/>
+        </w:rPr>
+        <w:t xml:space="preserve"> = </w:t>
+      </w:r>
+      <w:proofErr w:type="spellStart"/>
+      <w:r>
+        <w:rPr>
+          <w:color w:val="BCBEC4"/>
+        </w:rPr>
+        <w:t>RingtoneManager.</w:t>
+      </w:r>
+      <w:r>
+        <w:rPr>
+          <w:i/>
+          <w:iCs/>
+          <w:color w:val="BCBEC4"/>
+        </w:rPr>
+        <w:t>getRingtone</w:t>
+      </w:r>
+      <w:proofErr w:type="spellEnd"/>
+      <w:r>
+        <w:rPr>
+          <w:color w:val="BCBEC4"/>
+        </w:rPr>
+        <w:t xml:space="preserve">(context, </w:t>
+      </w:r>
+      <w:proofErr w:type="spellStart"/>
+      <w:r>
+        <w:rPr>
+          <w:color w:val="BCBEC4"/>
+        </w:rPr>
+        <w:t>alarmUri</w:t>
+      </w:r>
+      <w:proofErr w:type="spellEnd"/>
+      <w:r>
+        <w:rPr>
+          <w:color w:val="BCBEC4"/>
+        </w:rPr>
+        <w:t>);</w:t>
+      </w:r>
+      <w:r>
+        <w:rPr>
+          <w:color w:val="BCBEC4"/>
+        </w:rPr>
+        <w:br/>
+        <w:t xml:space="preserve">            </w:t>
+      </w:r>
+      <w:r>
+        <w:rPr>
+          <w:color w:val="CF8E6D"/>
+        </w:rPr>
+        <w:t xml:space="preserve">if </w:t>
+      </w:r>
+      <w:r>
+        <w:rPr>
+          <w:color w:val="BCBEC4"/>
+        </w:rPr>
+        <w:t xml:space="preserve">(ringtone != </w:t>
+      </w:r>
+      <w:r>
+        <w:rPr>
+          <w:color w:val="CF8E6D"/>
+        </w:rPr>
+        <w:t>null</w:t>
+      </w:r>
+      <w:r>
+        <w:rPr>
+          <w:color w:val="BCBEC4"/>
+        </w:rPr>
+        <w:t>) {</w:t>
+      </w:r>
+      <w:r>
+        <w:rPr>
+          <w:color w:val="BCBEC4"/>
+        </w:rPr>
+        <w:br/>
+        <w:t xml:space="preserve">                </w:t>
+      </w:r>
+      <w:r>
+        <w:rPr>
+          <w:color w:val="7A7E85"/>
+        </w:rPr>
+        <w:t>// Play the ringtone</w:t>
+      </w:r>
+      <w:r>
+        <w:rPr>
+          <w:color w:val="7A7E85"/>
+        </w:rPr>
+        <w:br/>
+        <w:t xml:space="preserve">                </w:t>
+      </w:r>
+      <w:proofErr w:type="spellStart"/>
+      <w:r>
+        <w:rPr>
+          <w:color w:val="BCBEC4"/>
+        </w:rPr>
+        <w:t>ringtone.play</w:t>
+      </w:r>
+      <w:proofErr w:type="spellEnd"/>
+      <w:r>
+        <w:rPr>
+          <w:color w:val="BCBEC4"/>
+        </w:rPr>
+        <w:t>();</w:t>
+      </w:r>
+      <w:r>
+        <w:rPr>
+          <w:color w:val="BCBEC4"/>
+        </w:rPr>
+        <w:br/>
+        <w:t xml:space="preserve">            }</w:t>
+      </w:r>
+      <w:r>
+        <w:rPr>
+          <w:color w:val="BCBEC4"/>
+        </w:rPr>
+        <w:br/>
+        <w:t xml:space="preserve">        }</w:t>
+      </w:r>
+      <w:r>
+        <w:rPr>
+          <w:color w:val="BCBEC4"/>
+        </w:rPr>
+        <w:br/>
+        <w:t xml:space="preserve">    }</w:t>
+      </w:r>
+      <w:r>
+        <w:rPr>
+          <w:color w:val="BCBEC4"/>
+        </w:rPr>
+        <w:br/>
+        <w:t>}</w:t>
+      </w:r>
+    </w:p>
+    <w:p>
+      <w:pPr>
+        <w:tabs>
+          <w:tab w:val="left" w:pos="2970"/>
+        </w:tabs>
+        <w:rPr>
+          <w:lang w:val="en-GB"/>
+        </w:rPr>
+      </w:pPr>
+      <w:bookmarkStart w:id="0" w:name="_GoBack"/>
+      <w:bookmarkEnd w:id="0"/>
+    </w:p>
+    <w:p>
+      <w:pPr>
         <w:tabs>
           <w:tab w:val="left" w:pos="2970"/>
         </w:tabs>
@@ -535,18 +3247,6 @@
           <w:lang w:val="en-GB"/>
         </w:rPr>
       </w:pPr>
-    </w:p>
-    <w:p>
-      <w:pPr>
-        <w:tabs>
-          <w:tab w:val="left" w:pos="2970"/>
-        </w:tabs>
-        <w:rPr>
-          <w:lang w:val="en-GB"/>
-        </w:rPr>
-      </w:pPr>
-      <w:bookmarkStart w:id="0" w:name="_GoBack"/>
-      <w:bookmarkEnd w:id="0"/>
     </w:p>
     <w:p>
       <w:pPr>

</xml_diff>